<commit_message>
[*] Add View Render
</commit_message>
<xml_diff>
--- a/配置文件/配置文件.docx
+++ b/配置文件/配置文件.docx
@@ -1821,6 +1821,69 @@
       <w:pPr>
         <w:numPr>
           <w:ilvl w:val="0"/>
+          <w:numId w:val="13"/>
+        </w:numPr>
+        <w:ind w:firstLine="420" w:firstLineChars="0"/>
+        <w:rPr>
+          <w:rFonts w:hint="default" w:ascii="微软雅黑" w:hAnsi="微软雅黑" w:eastAsia="微软雅黑" w:cs="微软雅黑"/>
+          <w:b w:val="0"/>
+          <w:bCs w:val="0"/>
+          <w:color w:val="auto"/>
+          <w:sz w:val="24"/>
+          <w:szCs w:val="24"/>
+          <w:lang w:val="en-US" w:eastAsia="zh-CN"/>
+        </w:rPr>
+      </w:pPr>
+      <w:r>
+        <w:rPr>
+          <w:rFonts w:hint="eastAsia" w:ascii="微软雅黑" w:hAnsi="微软雅黑" w:eastAsia="微软雅黑" w:cs="微软雅黑"/>
+          <w:b w:val="0"/>
+          <w:bCs w:val="0"/>
+          <w:color w:val="auto"/>
+          <w:sz w:val="24"/>
+          <w:szCs w:val="24"/>
+          <w:lang w:val="en-US" w:eastAsia="zh-CN"/>
+        </w:rPr>
+        <w:t>&lt;</w:t>
+      </w:r>
+      <w:r>
+        <w:rPr>
+          <w:rFonts w:hint="eastAsia" w:ascii="微软雅黑" w:hAnsi="微软雅黑" w:eastAsia="微软雅黑" w:cs="微软雅黑"/>
+          <w:sz w:val="24"/>
+          <w:szCs w:val="24"/>
+          <w:lang w:val="en-US" w:eastAsia="zh-CN"/>
+        </w:rPr>
+        <w:t>compilation</w:t>
+      </w:r>
+      <w:r>
+        <w:rPr>
+          <w:rFonts w:hint="eastAsia" w:ascii="微软雅黑" w:hAnsi="微软雅黑" w:eastAsia="微软雅黑" w:cs="微软雅黑"/>
+          <w:b/>
+          <w:bCs/>
+          <w:color w:val="auto"/>
+          <w:sz w:val="24"/>
+          <w:szCs w:val="24"/>
+          <w:lang w:val="en-US" w:eastAsia="zh-CN"/>
+        </w:rPr>
+        <w:t xml:space="preserve"> tempDirectory</w:t>
+      </w:r>
+      <w:r>
+        <w:rPr>
+          <w:rFonts w:hint="eastAsia" w:ascii="微软雅黑" w:hAnsi="微软雅黑" w:eastAsia="微软雅黑" w:cs="微软雅黑"/>
+          <w:b w:val="0"/>
+          <w:bCs w:val="0"/>
+          <w:color w:val="auto"/>
+          <w:sz w:val="24"/>
+          <w:szCs w:val="24"/>
+          <w:lang w:val="en-US" w:eastAsia="zh-CN"/>
+        </w:rPr>
+        <w:t>= "path" /&gt;：该属性用于设置 ASP.NET 临时文件所生成的目录</w:t>
+      </w:r>
+    </w:p>
+    <w:p>
+      <w:pPr>
+        <w:numPr>
+          <w:ilvl w:val="0"/>
           <w:numId w:val="0"/>
         </w:numPr>
         <w:ind w:firstLine="420" w:firstLineChars="0"/>
@@ -1872,9 +1935,9 @@
         </w:rPr>
         <w:drawing>
           <wp:inline distT="0" distB="0" distL="114300" distR="114300">
-            <wp:extent cx="5727700" cy="1296035"/>
-            <wp:effectExtent l="0" t="0" r="6350" b="18415"/>
-            <wp:docPr id="1" name="图片 1" descr="微信截图_20190326232606"/>
+            <wp:extent cx="5143500" cy="1988820"/>
+            <wp:effectExtent l="0" t="0" r="7620" b="7620"/>
+            <wp:docPr id="14" name="图片 14" descr="微信截图_20191212092439"/>
             <wp:cNvGraphicFramePr>
               <a:graphicFrameLocks xmlns:a="http://schemas.openxmlformats.org/drawingml/2006/main" noChangeAspect="1"/>
             </wp:cNvGraphicFramePr>
@@ -1882,7 +1945,7 @@
               <a:graphicData uri="http://schemas.openxmlformats.org/drawingml/2006/picture">
                 <pic:pic xmlns:pic="http://schemas.openxmlformats.org/drawingml/2006/picture">
                   <pic:nvPicPr>
-                    <pic:cNvPr id="1" name="图片 1" descr="微信截图_20190326232606"/>
+                    <pic:cNvPr id="14" name="图片 14" descr="微信截图_20191212092439"/>
                     <pic:cNvPicPr>
                       <a:picLocks noChangeAspect="1"/>
                     </pic:cNvPicPr>
@@ -1896,7 +1959,7 @@
                   <pic:spPr>
                     <a:xfrm>
                       <a:off x="0" y="0"/>
-                      <a:ext cx="5727700" cy="1296035"/>
+                      <a:ext cx="5143500" cy="1988820"/>
                     </a:xfrm>
                     <a:prstGeom prst="rect">
                       <a:avLst/>
@@ -1908,6 +1971,8 @@
           </wp:inline>
         </w:drawing>
       </w:r>
+      <w:bookmarkStart w:id="0" w:name="_GoBack"/>
+      <w:bookmarkEnd w:id="0"/>
     </w:p>
     <w:p>
       <w:pPr>
@@ -3599,21 +3664,7 @@
           <w:szCs w:val="24"/>
           <w:lang w:val="en-US" w:eastAsia="zh-CN"/>
         </w:rPr>
-        <w:t>" /&gt;：</w:t>
-      </w:r>
-      <w:bookmarkStart w:id="0" w:name="_GoBack"/>
-      <w:bookmarkEnd w:id="0"/>
-      <w:r>
-        <w:rPr>
-          <w:rFonts w:hint="eastAsia" w:ascii="微软雅黑" w:hAnsi="微软雅黑" w:eastAsia="微软雅黑" w:cs="微软雅黑"/>
-          <w:b w:val="0"/>
-          <w:bCs w:val="0"/>
-          <w:color w:val="auto"/>
-          <w:sz w:val="24"/>
-          <w:szCs w:val="24"/>
-          <w:lang w:val="en-US" w:eastAsia="zh-CN"/>
-        </w:rPr>
-        <w:t>该属性用于设置客户端所提交至服务器的数据的安全性的验</w:t>
+        <w:t>" /&gt;：该属性用于设置客户端所提交至服务器的数据的安全性的验</w:t>
       </w:r>
       <w:r>
         <w:rPr>
@@ -3626,6 +3677,17 @@
           <w:lang w:val="en-US" w:eastAsia="zh-CN"/>
         </w:rPr>
         <w:tab/>
+      </w:r>
+      <w:r>
+        <w:rPr>
+          <w:rFonts w:hint="eastAsia" w:ascii="微软雅黑" w:hAnsi="微软雅黑" w:eastAsia="微软雅黑" w:cs="微软雅黑"/>
+          <w:b w:val="0"/>
+          <w:bCs w:val="0"/>
+          <w:color w:val="auto"/>
+          <w:sz w:val="24"/>
+          <w:szCs w:val="24"/>
+          <w:lang w:val="en-US" w:eastAsia="zh-CN"/>
+        </w:rPr>
         <w:t>证模式，其主要作用于防范【XXS】攻击，2.0</w:t>
       </w:r>
       <w:r>
@@ -3763,7 +3825,6 @@
           <w:lang w:val="en-US" w:eastAsia="zh-CN"/>
         </w:rPr>
         <w:tab/>
-        <w:t/>
       </w:r>
       <w:r>
         <w:rPr>
@@ -3773,7 +3834,6 @@
           <w:lang w:val="en-US" w:eastAsia="zh-CN"/>
         </w:rPr>
         <w:tab/>
-        <w:t/>
       </w:r>
       <w:r>
         <w:rPr>
@@ -3783,7 +3843,6 @@
           <w:lang w:val="en-US" w:eastAsia="zh-CN"/>
         </w:rPr>
         <w:tab/>
-        <w:t/>
       </w:r>
       <w:r>
         <w:rPr>
@@ -3793,6 +3852,14 @@
           <w:lang w:val="en-US" w:eastAsia="zh-CN"/>
         </w:rPr>
         <w:tab/>
+      </w:r>
+      <w:r>
+        <w:rPr>
+          <w:rFonts w:hint="eastAsia" w:ascii="微软雅黑" w:hAnsi="微软雅黑" w:eastAsia="微软雅黑" w:cs="微软雅黑"/>
+          <w:sz w:val="24"/>
+          <w:szCs w:val="24"/>
+          <w:lang w:val="en-US" w:eastAsia="zh-CN"/>
+        </w:rPr>
         <w:t xml:space="preserve">   </w:t>
       </w:r>
       <w:r>
@@ -5948,7 +6015,6 @@
     <w:qFormat/>
     <w:uiPriority w:val="0"/>
     <w:tblPr>
-      <w:tblLayout w:type="fixed"/>
       <w:tblCellMar>
         <w:top w:w="0" w:type="dxa"/>
         <w:left w:w="108" w:type="dxa"/>

</xml_diff>